<commit_message>
delete in database class not working
</commit_message>
<xml_diff>
--- a/User Data/MARCH_2021/PDF MAR LHR/LB003-03-2021.docx
+++ b/User Data/MARCH_2021/PDF MAR LHR/LB003-03-2021.docx
@@ -176,7 +176,7 @@
         <w:t xml:space="preserve"> </w:t>
       </w:r>
       <w:r>
-        <w:t>12</w:t>
+        <w:t>190998</w:t>
       </w:r>
     </w:p>
     <w:p>
@@ -228,7 +228,7 @@
           <w:rFonts w:cs="Calibri"/>
           <w:color w:val="000000"/>
         </w:rPr>
-        <w:t>RETT,LHR ZONE</w:t>
+        <w:t>FG,LHR ZONE</w:t>
       </w:r>
     </w:p>
     <w:p>
@@ -412,7 +412,7 @@
               <w:spacing w:line="240" w:lineRule="auto"/>
             </w:pPr>
             <w:r>
-              <w:t>gsd </w:t>
+              <w:t>Gas Charging ( upto to 2 Ton) Inverter AC Unit Unit </w:t>
             </w:r>
           </w:p>
         </w:tc>
@@ -442,7 +442,7 @@
               <w:jc w:val="center"/>
             </w:pPr>
             <w:r>
-              <w:t>2.0</w:t>
+              <w:t>4670.0</w:t>
             </w:r>
           </w:p>
         </w:tc>
@@ -457,177 +457,7 @@
               <w:jc w:val="center"/>
             </w:pPr>
             <w:r>
-              <w:t>2.0</w:t>
-            </w:r>
-          </w:p>
-        </w:tc>
-      </w:tr>
-      <w:tr>
-        <w:trPr>
-          <w:trHeight w:val="606"/>
-        </w:trPr>
-        <w:tc>
-          <w:tcPr>
-            <w:tcW w:w="681" w:type="dxa"/>
-            <w:vAlign w:val="center"/>
-          </w:tcPr>
-          <w:p>
-            <w:pPr>
-              <w:spacing w:line="240" w:lineRule="auto"/>
-              <w:jc w:val="center"/>
-            </w:pPr>
-            <w:r>
-              <w:fldChar w:fldCharType="begin"/>
-            </w:r>
-            <w:r>
-              <w:instrText xml:space="preserve"> AUTONUM  \* Arabic </w:instrText>
-            </w:r>
-            <w:r>
-              <w:fldChar w:fldCharType="end"/>
-            </w:r>
-          </w:p>
-        </w:tc>
-        <w:tc>
-          <w:tcPr>
-            <w:tcW w:w="5256" w:type="dxa"/>
-            <w:vAlign w:val="center"/>
-          </w:tcPr>
-          <w:p>
-            <w:pPr>
-              <w:spacing w:line="240" w:lineRule="auto"/>
-            </w:pPr>
-            <w:r>
-              <w:t>gsd </w:t>
-            </w:r>
-          </w:p>
-        </w:tc>
-        <w:tc>
-          <w:tcPr>
-            <w:tcW w:w="1187" w:type="dxa"/>
-            <w:vAlign w:val="center"/>
-          </w:tcPr>
-          <w:p>
-            <w:pPr>
-              <w:spacing w:line="240" w:lineRule="auto"/>
-              <w:jc w:val="center"/>
-            </w:pPr>
-            <w:r>
-              <w:t>1</w:t>
-            </w:r>
-          </w:p>
-        </w:tc>
-        <w:tc>
-          <w:tcPr>
-            <w:tcW w:w="1370" w:type="dxa"/>
-            <w:vAlign w:val="center"/>
-          </w:tcPr>
-          <w:p>
-            <w:pPr>
-              <w:spacing w:line="240" w:lineRule="auto"/>
-              <w:jc w:val="center"/>
-            </w:pPr>
-            <w:r>
-              <w:t>2.0</w:t>
-            </w:r>
-          </w:p>
-        </w:tc>
-        <w:tc>
-          <w:tcPr>
-            <w:tcW w:w="1621" w:type="dxa"/>
-            <w:vAlign w:val="center"/>
-          </w:tcPr>
-          <w:p>
-            <w:pPr>
-              <w:spacing w:line="240" w:lineRule="auto"/>
-              <w:jc w:val="center"/>
-            </w:pPr>
-            <w:r>
-              <w:t>2.0</w:t>
-            </w:r>
-          </w:p>
-        </w:tc>
-      </w:tr>
-      <w:tr>
-        <w:trPr>
-          <w:trHeight w:val="606"/>
-        </w:trPr>
-        <w:tc>
-          <w:tcPr>
-            <w:tcW w:w="681" w:type="dxa"/>
-            <w:vAlign w:val="center"/>
-          </w:tcPr>
-          <w:p>
-            <w:pPr>
-              <w:spacing w:line="240" w:lineRule="auto"/>
-              <w:jc w:val="center"/>
-            </w:pPr>
-            <w:r>
-              <w:fldChar w:fldCharType="begin"/>
-            </w:r>
-            <w:r>
-              <w:instrText xml:space="preserve"> AUTONUM  \* Arabic </w:instrText>
-            </w:r>
-            <w:r>
-              <w:fldChar w:fldCharType="end"/>
-            </w:r>
-          </w:p>
-        </w:tc>
-        <w:tc>
-          <w:tcPr>
-            <w:tcW w:w="5256" w:type="dxa"/>
-            <w:vAlign w:val="center"/>
-          </w:tcPr>
-          <w:p>
-            <w:pPr>
-              <w:spacing w:line="240" w:lineRule="auto"/>
-            </w:pPr>
-            <w:r>
-              <w:t>gsd </w:t>
-            </w:r>
-          </w:p>
-        </w:tc>
-        <w:tc>
-          <w:tcPr>
-            <w:tcW w:w="1187" w:type="dxa"/>
-            <w:vAlign w:val="center"/>
-          </w:tcPr>
-          <w:p>
-            <w:pPr>
-              <w:spacing w:line="240" w:lineRule="auto"/>
-              <w:jc w:val="center"/>
-            </w:pPr>
-            <w:r>
-              <w:t>1</w:t>
-            </w:r>
-          </w:p>
-        </w:tc>
-        <w:tc>
-          <w:tcPr>
-            <w:tcW w:w="1370" w:type="dxa"/>
-            <w:vAlign w:val="center"/>
-          </w:tcPr>
-          <w:p>
-            <w:pPr>
-              <w:spacing w:line="240" w:lineRule="auto"/>
-              <w:jc w:val="center"/>
-            </w:pPr>
-            <w:r>
-              <w:t>2.0</w:t>
-            </w:r>
-          </w:p>
-        </w:tc>
-        <w:tc>
-          <w:tcPr>
-            <w:tcW w:w="1621" w:type="dxa"/>
-            <w:vAlign w:val="center"/>
-          </w:tcPr>
-          <w:p>
-            <w:pPr>
-              <w:spacing w:line="240" w:lineRule="auto"/>
-              <w:jc w:val="center"/>
-            </w:pPr>
-            <w:r>
-              <w:t>2.0</w:t>
+              <w:t>4670.0</w:t>
             </w:r>
           </w:p>
         </w:tc>
@@ -688,7 +518,7 @@
               <w:spacing w:line="240" w:lineRule="auto"/>
             </w:pPr>
             <w:r>
-              <w:t>6.0</w:t>
+              <w:t>4670.0</w:t>
             </w:r>
           </w:p>
         </w:tc>
@@ -752,7 +582,7 @@
               <w:spacing w:line="240" w:lineRule="auto"/>
             </w:pPr>
             <w:r>
-              <w:t>0.96</w:t>
+              <w:t>747.2</w:t>
             </w:r>
           </w:p>
         </w:tc>
@@ -796,7 +626,7 @@
               <w:spacing w:line="240" w:lineRule="auto"/>
             </w:pPr>
             <w:r>
-              <w:t>2</w:t>
+              <w:t>5</w:t>
             </w:r>
           </w:p>
         </w:tc>
@@ -822,7 +652,7 @@
               <w:spacing w:line="240" w:lineRule="auto"/>
             </w:pPr>
             <w:r>
-              <w:t>1560</w:t>
+              <w:t>3900</w:t>
             </w:r>
           </w:p>
         </w:tc>
@@ -890,7 +720,7 @@
               <w:spacing w:line="240" w:lineRule="auto"/>
             </w:pPr>
             <w:r>
-              <w:t>1566.96</w:t>
+              <w:t>9317.2</w:t>
             </w:r>
           </w:p>
         </w:tc>

</xml_diff>